<commit_message>
nearly done for entipo
</commit_message>
<xml_diff>
--- a/Typopoiimeno_Entypo_Ypobolis_05-12-2016.docx
+++ b/Typopoiimeno_Entypo_Ypobolis_05-12-2016.docx
@@ -446,6 +446,7 @@
                 <w:szCs w:val="20"/>
                 <w:lang w:val="el-GR" w:eastAsia="el-GR"/>
               </w:rPr>
+              <w:t>Παρακολούθηση μόνιμων σταθμών GNSS σε σχεδόν πραγματικό χρόνο</w:t>
             </w:r>
           </w:p>
         </w:tc>
@@ -600,7 +601,7 @@
                 <w:szCs w:val="20"/>
                 <w:lang w:val="el-GR" w:eastAsia="el-GR"/>
               </w:rPr>
-              <w:t xml:space="preserve">Επιστήμες Μηχανικού και Τεχνολογία </w:t>
+              <w:t>Επιστήμες Μηχανικού και Τεχνολογία</w:t>
             </w:r>
             <w:r>
               <w:rPr>
@@ -18520,7 +18521,7 @@
                 <w:szCs w:val="20"/>
                 <w:lang w:val="el-GR" w:eastAsia="el-GR"/>
               </w:rPr>
-              <w:t xml:space="preserve"> Ανάπτυξη λογισμικού για ανάκτηση, μεταφόρτωση και προεπεξεργασία παρατηρήσεων GNSS σε σχεδόν πραγματικό χρόνο</w:t>
+              <w:t xml:space="preserve"> Ανάπτυξη λογισμικού για ανάκτηση, μεταφόρτωση και προεπεξεργασία παρατηρήσεων GNSS σε σχεδόν πραγματικό χρόνο.</w:t>
             </w:r>
           </w:p>
           <w:p>
@@ -18549,7 +18550,7 @@
                 <w:szCs w:val="20"/>
                 <w:lang w:val="el-GR" w:eastAsia="el-GR"/>
               </w:rPr>
-              <w:t xml:space="preserve"> Ανάπτυξη, αξιολόγηση και έλεγχος μεθοδολογιών και λογισμικού για την σε σχεδόν πραγματικό χρόνο επεξεργασία δεδομένων GNSS</w:t>
+              <w:t xml:space="preserve"> Ανάπτυξη, αξιολόγηση και έλεγχος μεθοδολογιών και λογισμικού για την σε σχεδόν πραγματικό χρόνο επεξεργασία δεδομένων GNSS.</w:t>
             </w:r>
           </w:p>
           <w:p>
@@ -18568,7 +18569,7 @@
                 <w:szCs w:val="20"/>
                 <w:lang w:val="el-GR" w:eastAsia="el-GR"/>
               </w:rPr>
-              <w:t>Μ6 – Μ15</w:t>
+              <w:t>Μ6 – Μ14</w:t>
             </w:r>
             <w:r>
               <w:rPr>
@@ -18578,7 +18579,7 @@
                 <w:szCs w:val="20"/>
                 <w:lang w:val="el-GR" w:eastAsia="el-GR"/>
               </w:rPr>
-              <w:t xml:space="preserve"> Σχεδιασμός και ανάπτυξη ιστοσελίδας για μεταφόρτωση και προβολή αποτελεσμάτων.</w:t>
+              <w:t xml:space="preserve">  Ανάπτυξη, αξιολόγηση και έλεγχος μεθοδολογιών και λογισμικού για την σε σχεδόν πραγματικό χρόνο εκτίμηση και συνδυασμό παραμέτρων ενδιαφέροντος και μοντελοποίηση των παραγόμενων αποτελεσμάτων.</w:t>
             </w:r>
           </w:p>
           <w:p>
@@ -18597,7 +18598,7 @@
                 <w:szCs w:val="20"/>
                 <w:lang w:val="el-GR" w:eastAsia="el-GR"/>
               </w:rPr>
-              <w:t>Μ8 – Μ14</w:t>
+              <w:t>Μ6 – Μ15</w:t>
             </w:r>
             <w:r>
               <w:rPr>
@@ -18607,7 +18608,7 @@
                 <w:szCs w:val="20"/>
                 <w:lang w:val="el-GR" w:eastAsia="el-GR"/>
               </w:rPr>
-              <w:t xml:space="preserve">  Ανάπτυξη, αξιολόγηση και έλεγχος μεθοδολογιών και λογισμικού για την σε σχεδόν πραγματικό χρόνο εκτίμηση και συνδυασμό παραμέτρων ενδιαφέροντος και μοντελοποίηση των παραγόμενων αποτελεσμάτων</w:t>
+              <w:t xml:space="preserve"> Σχεδιασμός και ανάπτυξη ιστοσελίδας για μεταφόρτωση και προβολή αποτελεσμάτων.</w:t>
             </w:r>
           </w:p>
           <w:p>
@@ -18636,7 +18637,7 @@
                 <w:szCs w:val="20"/>
                 <w:lang w:val="el-GR" w:eastAsia="el-GR"/>
               </w:rPr>
-              <w:t xml:space="preserve"> Έλεγχος και αξιολόγηση σχήματος επεξεργασίας με μικρότερη (χρονική) υστέρησης</w:t>
+              <w:t xml:space="preserve"> Έλεγχος και αξιολόγηση σχήματος επεξεργασίας με μικρότερη (χρονική) υστέρηση.</w:t>
             </w:r>
           </w:p>
           <w:p>
@@ -20111,6 +20112,36 @@
                 <w:szCs w:val="20"/>
                 <w:lang w:val="el-GR" w:eastAsia="el-GR"/>
               </w:rPr>
+              <w:t xml:space="preserve">Έμμεσες δαπάνες ΕΛΚΕ ΕΜΠ (9%) </w:t>
+            </w:r>
+            <w:r>
+              <w:rPr>
+                <w:rFonts w:eastAsia="Times New Roman" w:cs="Times New Roman" w:ascii="sans-serif" w:hAnsi="sans-serif"/>
+                <w:sz w:val="24"/>
+                <w:szCs w:val="20"/>
+                <w:lang w:val="el-GR" w:eastAsia="el-GR"/>
+              </w:rPr>
+              <w:t>3217.5</w:t>
+            </w:r>
+          </w:p>
+          <w:p>
+            <w:pPr>
+              <w:pStyle w:val="Normal"/>
+              <w:spacing w:lineRule="auto" w:line="240" w:before="60" w:after="0"/>
+              <w:rPr>
+                <w:rFonts w:ascii="sans-serif" w:hAnsi="sans-serif" w:eastAsia="Times New Roman" w:cs="Times New Roman"/>
+                <w:sz w:val="24"/>
+                <w:szCs w:val="20"/>
+                <w:lang w:val="el-GR" w:eastAsia="el-GR"/>
+              </w:rPr>
+            </w:pPr>
+            <w:r>
+              <w:rPr>
+                <w:rFonts w:eastAsia="Times New Roman" w:cs="Times New Roman" w:ascii="sans-serif" w:hAnsi="sans-serif"/>
+                <w:sz w:val="24"/>
+                <w:szCs w:val="20"/>
+                <w:lang w:val="el-GR" w:eastAsia="el-GR"/>
+              </w:rPr>
               <w:t xml:space="preserve">Έξοδα μετακινήσεων των μελών της Ερευνητικής Ομάδας για παρουσίαση </w:t>
             </w:r>
           </w:p>
@@ -20133,17 +20164,31 @@
                 <w:rFonts w:ascii="sans-serif" w:hAnsi="sans-serif"/>
                 <w:sz w:val="24"/>
               </w:rPr>
-              <w:t>(x2) ~= 4500</w:t>
-            </w:r>
-          </w:p>
-          <w:p>
-            <w:pPr>
-              <w:pStyle w:val="Normal"/>
-              <w:spacing w:lineRule="auto" w:line="240" w:before="60" w:after="0"/>
+              <w:t xml:space="preserve">(x2) = </w:t>
+            </w:r>
+            <w:r>
               <w:rPr>
                 <w:rFonts w:ascii="sans-serif" w:hAnsi="sans-serif"/>
                 <w:sz w:val="24"/>
               </w:rPr>
+              <w:t>60</w:t>
+            </w:r>
+            <w:r>
+              <w:rPr>
+                <w:rFonts w:ascii="sans-serif" w:hAnsi="sans-serif"/>
+                <w:sz w:val="24"/>
+              </w:rPr>
+              <w:t>00</w:t>
+            </w:r>
+          </w:p>
+          <w:p>
+            <w:pPr>
+              <w:pStyle w:val="Normal"/>
+              <w:spacing w:lineRule="auto" w:line="240" w:before="60" w:after="0"/>
+              <w:rPr>
+                <w:rFonts w:ascii="sans-serif" w:hAnsi="sans-serif"/>
+                <w:sz w:val="24"/>
+              </w:rPr>
             </w:pPr>
             <w:r>
               <w:rPr>
@@ -20166,7 +20211,45 @@
                 <w:rFonts w:ascii="sans-serif" w:hAnsi="sans-serif"/>
                 <w:sz w:val="24"/>
               </w:rPr>
-              <w:t>~= 500</w:t>
+              <w:t>= 2000</w:t>
+            </w:r>
+          </w:p>
+          <w:p>
+            <w:pPr>
+              <w:pStyle w:val="Normal"/>
+              <w:spacing w:lineRule="auto" w:line="240" w:before="60" w:after="0"/>
+              <w:rPr>
+                <w:rFonts w:ascii="Times New Roman" w:hAnsi="Times New Roman" w:eastAsia="Times New Roman" w:cs="Times New Roman"/>
+                <w:szCs w:val="20"/>
+                <w:lang w:val="el-GR" w:eastAsia="el-GR"/>
+              </w:rPr>
+            </w:pPr>
+            <w:r>
+              <w:rPr>
+                <w:rFonts w:eastAsia="Times New Roman" w:cs="Times New Roman"/>
+                <w:szCs w:val="20"/>
+                <w:lang w:val="el-GR" w:eastAsia="el-GR"/>
+              </w:rPr>
+              <w:t>Προμήθεια Η/Υ (laptop) 1000</w:t>
+            </w:r>
+          </w:p>
+          <w:p>
+            <w:pPr>
+              <w:pStyle w:val="Normal"/>
+              <w:spacing w:lineRule="auto" w:line="240" w:before="60" w:after="0"/>
+              <w:rPr>
+                <w:rFonts w:ascii="Times New Roman" w:hAnsi="Times New Roman" w:eastAsia="Times New Roman" w:cs="Times New Roman"/>
+                <w:szCs w:val="20"/>
+                <w:lang w:val="el-GR" w:eastAsia="el-GR"/>
+              </w:rPr>
+            </w:pPr>
+            <w:r>
+              <w:rPr>
+                <w:rFonts w:eastAsia="Times New Roman" w:cs="Times New Roman"/>
+                <w:szCs w:val="20"/>
+                <w:lang w:val="el-GR" w:eastAsia="el-GR"/>
+              </w:rPr>
+              <w:t>Οθόνη και αναλώσιμα Η/Υ 1000</w:t>
             </w:r>
           </w:p>
           <w:p>
@@ -22799,7 +22882,7 @@
                             <w:fldChar w:fldCharType="separate"/>
                           </w:r>
                           <w:r>
-                            <w:t>3</w:t>
+                            <w:t>2</w:t>
                           </w:r>
                           <w:r>
                             <w:fldChar w:fldCharType="end"/>
@@ -22844,7 +22927,7 @@
                       <w:fldChar w:fldCharType="separate"/>
                     </w:r>
                     <w:r>
-                      <w:t>3</w:t>
+                      <w:t>2</w:t>
                     </w:r>
                     <w:r>
                       <w:fldChar w:fldCharType="end"/>
@@ -23035,7 +23118,7 @@
                             <w:fldChar w:fldCharType="separate"/>
                           </w:r>
                           <w:r>
-                            <w:t>20</w:t>
+                            <w:t>4</w:t>
                           </w:r>
                           <w:r>
                             <w:fldChar w:fldCharType="end"/>
@@ -23080,7 +23163,7 @@
                       <w:fldChar w:fldCharType="separate"/>
                     </w:r>
                     <w:r>
-                      <w:t>20</w:t>
+                      <w:t>4</w:t>
                     </w:r>
                     <w:r>
                       <w:fldChar w:fldCharType="end"/>

</xml_diff>